<commit_message>
added pdf for q2
</commit_message>
<xml_diff>
--- a/Question 2.docx
+++ b/Question 2.docx
@@ -282,7 +282,7 @@
           </mc:Choice>
           <mc:Fallback>
             <w:pict>
-              <v:oval w14:anchorId="02AF6546" id="Oval 37" o:spid="_x0000_s1026" style="position:absolute;margin-left:-8.65pt;margin-top:10.45pt;width:298pt;height:223.35pt;z-index:251675648;visibility:visible;mso-wrap-style:square;mso-width-percent:0;mso-height-percent:0;mso-wrap-distance-left:9pt;mso-wrap-distance-top:0;mso-wrap-distance-right:9pt;mso-wrap-distance-bottom:0;mso-position-horizontal:absolute;mso-position-horizontal-relative:text;mso-position-vertical:absolute;mso-position-vertical-relative:text;mso-width-percent:0;mso-height-percent:0;mso-width-relative:margin;mso-height-relative:margin;v-text-anchor:middle" o:gfxdata="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" filled="f" strokecolor="black [3213]" strokeweight="1.5pt">
+              <v:oval w14:anchorId="7A944FBB" id="Oval 37" o:spid="_x0000_s1026" style="position:absolute;margin-left:-8.65pt;margin-top:10.45pt;width:298pt;height:223.35pt;z-index:251675648;visibility:visible;mso-wrap-style:square;mso-width-percent:0;mso-height-percent:0;mso-wrap-distance-left:9pt;mso-wrap-distance-top:0;mso-wrap-distance-right:9pt;mso-wrap-distance-bottom:0;mso-position-horizontal:absolute;mso-position-horizontal-relative:text;mso-position-vertical:absolute;mso-position-vertical-relative:text;mso-width-percent:0;mso-height-percent:0;mso-width-relative:margin;mso-height-relative:margin;v-text-anchor:middle" o:gfxdata="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" filled="f" strokecolor="black [3213]" strokeweight="1.5pt">
                 <v:stroke joinstyle="miter"/>
               </v:oval>
             </w:pict>
@@ -1646,7 +1646,7 @@
           </mc:Choice>
           <mc:Fallback>
             <w:pict>
-              <v:shapetype w14:anchorId="5B425B21" id="_x0000_t75" coordsize="21600,21600" o:spt="75" o:preferrelative="t" path="m@4@5l@4@11@9@11@9@5xe" filled="f" stroked="f">
+              <v:shapetype w14:anchorId="0CFF48BB" id="_x0000_t75" coordsize="21600,21600" o:spt="75" o:preferrelative="t" path="m@4@5l@4@11@9@11@9@5xe" filled="f" stroked="f">
                 <v:stroke joinstyle="miter"/>
                 <v:formulas>
                   <v:f eqn="if lineDrawn pixelLineWidth 0"/>
@@ -1882,7 +1882,7 @@
           </mc:Choice>
           <mc:Fallback>
             <w:pict>
-              <v:shape w14:anchorId="56DC4365" id="Ink 8" o:spid="_x0000_s1026" type="#_x0000_t75" style="position:absolute;margin-left:404.85pt;margin-top:-20.8pt;width:19.65pt;height:85.45pt;z-index:251665408;visibility:visible;mso-wrap-style:square;mso-wrap-distance-left:9pt;mso-wrap-distance-top:0;mso-wrap-distance-right:9pt;mso-wrap-distance-bottom:0;mso-position-horizontal:absolute;mso-position-horizontal-relative:text;mso-position-vertical:absolute;mso-position-vertical-relative:text" o:gfxdata="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">
+              <v:shape w14:anchorId="4BBAFE30" id="Ink 8" o:spid="_x0000_s1026" type="#_x0000_t75" style="position:absolute;margin-left:404.85pt;margin-top:-20.8pt;width:19.65pt;height:85.45pt;z-index:251665408;visibility:visible;mso-wrap-style:square;mso-wrap-distance-left:9pt;mso-wrap-distance-top:0;mso-wrap-distance-right:9pt;mso-wrap-distance-bottom:0;mso-position-horizontal:absolute;mso-position-horizontal-relative:text;mso-position-vertical:absolute;mso-position-vertical-relative:text" o:gfxdata="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">
                 <v:imagedata r:id="rId12" o:title=""/>
               </v:shape>
             </w:pict>
@@ -2587,21 +2587,7 @@
         <w:rPr>
           <w:rFonts w:ascii="Verdana" w:eastAsia="Verdana" w:hAnsi="Verdana" w:cs="Verdana"/>
         </w:rPr>
-        <w:t xml:space="preserve">s. </w:t>
-      </w:r>
-      <w:proofErr w:type="gramStart"/>
-      <w:r>
-        <w:rPr>
-          <w:rFonts w:ascii="Verdana" w:eastAsia="Verdana" w:hAnsi="Verdana" w:cs="Verdana"/>
-        </w:rPr>
-        <w:t>So</w:t>
-      </w:r>
-      <w:proofErr w:type="gramEnd"/>
-      <w:r>
-        <w:rPr>
-          <w:rFonts w:ascii="Verdana" w:eastAsia="Verdana" w:hAnsi="Verdana" w:cs="Verdana"/>
-        </w:rPr>
-        <w:t xml:space="preserve"> at 30</w:t>
+        <w:t>s. So at 30</w:t>
       </w:r>
       <w:r>
         <w:rPr>
@@ -2973,21 +2959,7 @@
         <w:rPr>
           <w:rFonts w:ascii="Verdana" w:eastAsia="Verdana" w:hAnsi="Verdana" w:cs="Verdana"/>
         </w:rPr>
-        <w:t xml:space="preserve">s. </w:t>
-      </w:r>
-      <w:proofErr w:type="gramStart"/>
-      <w:r>
-        <w:rPr>
-          <w:rFonts w:ascii="Verdana" w:eastAsia="Verdana" w:hAnsi="Verdana" w:cs="Verdana"/>
-        </w:rPr>
-        <w:t>So</w:t>
-      </w:r>
-      <w:proofErr w:type="gramEnd"/>
-      <w:r>
-        <w:rPr>
-          <w:rFonts w:ascii="Verdana" w:eastAsia="Verdana" w:hAnsi="Verdana" w:cs="Verdana"/>
-        </w:rPr>
-        <w:t xml:space="preserve"> </w:t>
+        <w:t xml:space="preserve">s. So </w:t>
       </w:r>
       <w:r>
         <w:rPr>
@@ -3081,21 +3053,7 @@
         <w:rPr>
           <w:rFonts w:ascii="Verdana" w:eastAsia="Verdana" w:hAnsi="Verdana" w:cs="Verdana"/>
         </w:rPr>
-        <w:t xml:space="preserve">A </w:t>
-      </w:r>
-      <w:proofErr w:type="gramStart"/>
-      <w:r>
-        <w:rPr>
-          <w:rFonts w:ascii="Verdana" w:eastAsia="Verdana" w:hAnsi="Verdana" w:cs="Verdana"/>
-        </w:rPr>
-        <w:t>starts</w:t>
-      </w:r>
-      <w:proofErr w:type="gramEnd"/>
-      <w:r>
-        <w:rPr>
-          <w:rFonts w:ascii="Verdana" w:eastAsia="Verdana" w:hAnsi="Verdana" w:cs="Verdana"/>
-        </w:rPr>
-        <w:t xml:space="preserve"> to send its frame at 5</w:t>
+        <w:t>A starts to send its frame at 5</w:t>
       </w:r>
       <w:r>
         <w:rPr>
@@ -3205,14 +3163,97 @@
     </w:p>
     <w:p>
       <w:pPr>
+        <w:pStyle w:val="ListParagraph"/>
         <w:spacing w:after="1" w:line="240" w:lineRule="auto"/>
         <w:ind w:left="10" w:right="-12"/>
         <w:jc w:val="both"/>
         <w:rPr>
           <w:rFonts w:ascii="Verdana" w:eastAsia="Verdana" w:hAnsi="Verdana" w:cs="Verdana"/>
-          <w:b/>
-          <w:sz w:val="24"/>
-        </w:rPr>
+          <w:bCs/>
+          <w:szCs w:val="22"/>
+        </w:rPr>
+      </w:pPr>
+    </w:p>
+    <w:p>
+      <w:pPr>
+        <w:pStyle w:val="ListParagraph"/>
+        <w:spacing w:after="1" w:line="240" w:lineRule="auto"/>
+        <w:ind w:left="10" w:right="-12"/>
+        <w:jc w:val="both"/>
+        <w:rPr>
+          <w:rFonts w:ascii="Verdana" w:eastAsia="Verdana" w:hAnsi="Verdana" w:cs="Verdana"/>
+          <w:bCs/>
+          <w:szCs w:val="22"/>
+        </w:rPr>
+      </w:pPr>
+      <w:r>
+        <w:rPr>
+          <w:rFonts w:ascii="Verdana" w:eastAsia="Verdana" w:hAnsi="Verdana" w:cs="Verdana"/>
+          <w:bCs/>
+          <w:szCs w:val="22"/>
+        </w:rPr>
+        <w:t>At 0μs C sends a frame. Frame enters the switch on port 8; the switch learns CC-CC-CC-CC-CC-CC to port 8. At 30-50</w:t>
+      </w:r>
+      <w:r>
+        <w:rPr>
+          <w:rFonts w:ascii="Verdana" w:eastAsia="Verdana" w:hAnsi="Verdana" w:cs="Verdana"/>
+        </w:rPr>
+        <w:t>μs X forwards C’s frame wirelessly. No frame is</w:t>
+      </w:r>
+      <w:r>
+        <w:rPr>
+          <w:rFonts w:ascii="Verdana" w:eastAsia="Verdana" w:hAnsi="Verdana" w:cs="Verdana"/>
+        </w:rPr>
+        <w:t xml:space="preserve"> sent from X into the switch and hence no new MACs learned. At 58-118</w:t>
+      </w:r>
+      <w:r>
+        <w:rPr>
+          <w:rFonts w:ascii="Verdana" w:eastAsia="Verdana" w:hAnsi="Verdana" w:cs="Verdana"/>
+        </w:rPr>
+        <w:t>μs</w:t>
+      </w:r>
+      <w:r>
+        <w:rPr>
+          <w:rFonts w:ascii="Verdana" w:eastAsia="Verdana" w:hAnsi="Verdana" w:cs="Verdana"/>
+        </w:rPr>
+        <w:t xml:space="preserve"> A is transmitting wirelessly to X</w:t>
+      </w:r>
+      <w:r>
+        <w:rPr>
+          <w:rFonts w:ascii="Verdana" w:eastAsia="Verdana" w:hAnsi="Verdana" w:cs="Verdana"/>
+        </w:rPr>
+        <w:t xml:space="preserve"> but A’s frame has not reached X yet (because it takes 60</w:t>
+      </w:r>
+      <w:r>
+        <w:rPr>
+          <w:rFonts w:ascii="Verdana" w:eastAsia="Verdana" w:hAnsi="Verdana" w:cs="Verdana"/>
+        </w:rPr>
+        <w:t>μs</w:t>
+      </w:r>
+      <w:r>
+        <w:rPr>
+          <w:rFonts w:ascii="Verdana" w:eastAsia="Verdana" w:hAnsi="Verdana" w:cs="Verdana"/>
+        </w:rPr>
+        <w:t>) The switch only learns A’s MAC address when its frame has been forwarded to it. Therefore the switch has not seen A MAC address at 84</w:t>
+      </w:r>
+      <w:r>
+        <w:rPr>
+          <w:rFonts w:ascii="Verdana" w:eastAsia="Verdana" w:hAnsi="Verdana" w:cs="Verdana"/>
+        </w:rPr>
+        <w:t>μs</w:t>
+      </w:r>
+      <w:r>
+        <w:rPr>
+          <w:rFonts w:ascii="Verdana" w:eastAsia="Verdana" w:hAnsi="Verdana" w:cs="Verdana"/>
+        </w:rPr>
+        <w:t>. Also to note, B hasn’t started transmitting its frame so B’s MAC address hasn’t reached the switch either.</w:t>
+      </w:r>
+    </w:p>
+    <w:p>
+      <w:pPr>
+        <w:spacing w:after="1" w:line="240" w:lineRule="auto"/>
+        <w:ind w:left="10" w:right="-12"/>
+        <w:jc w:val="both"/>
       </w:pPr>
     </w:p>
     <w:tbl>
@@ -3601,10 +3642,18 @@
               <w:jc w:val="both"/>
               <w:rPr>
                 <w:rFonts w:ascii="Verdana" w:eastAsia="Verdana" w:hAnsi="Verdana" w:cs="Verdana"/>
-                <w:b/>
+                <w:bCs/>
                 <w:sz w:val="24"/>
               </w:rPr>
             </w:pPr>
+            <w:r>
+              <w:rPr>
+                <w:rFonts w:ascii="Verdana" w:eastAsia="Verdana" w:hAnsi="Verdana" w:cs="Verdana"/>
+                <w:bCs/>
+                <w:sz w:val="24"/>
+              </w:rPr>
+              <w:t>CC-CC-CC-CC-CC-CC</w:t>
+            </w:r>
           </w:p>
         </w:tc>
         <w:tc>
@@ -3649,13 +3698,36 @@
     <w:p>
       <w:pPr>
         <w:spacing w:after="1" w:line="240" w:lineRule="auto"/>
+        <w:ind w:right="-12"/>
+        <w:jc w:val="both"/>
+      </w:pPr>
+    </w:p>
+    <w:p>
+      <w:pPr>
+        <w:spacing w:after="1" w:line="240" w:lineRule="auto"/>
+        <w:ind w:right="-12"/>
+        <w:jc w:val="both"/>
+      </w:pPr>
+    </w:p>
+    <w:p>
+      <w:pPr>
+        <w:spacing w:after="1" w:line="240" w:lineRule="auto"/>
+        <w:ind w:right="-12"/>
+        <w:jc w:val="both"/>
+      </w:pPr>
+    </w:p>
+    <w:p>
+      <w:pPr>
+        <w:spacing w:after="1" w:line="240" w:lineRule="auto"/>
+        <w:ind w:right="-12"/>
+        <w:jc w:val="both"/>
+      </w:pPr>
+    </w:p>
+    <w:p>
+      <w:pPr>
+        <w:spacing w:after="1" w:line="240" w:lineRule="auto"/>
         <w:ind w:left="10" w:right="-12"/>
         <w:jc w:val="both"/>
-        <w:rPr>
-          <w:rFonts w:ascii="Verdana" w:eastAsia="Verdana" w:hAnsi="Verdana" w:cs="Verdana"/>
-          <w:b/>
-          <w:sz w:val="24"/>
-        </w:rPr>
       </w:pPr>
     </w:p>
     <w:p>
@@ -4469,6 +4541,17 @@
       </w:tblBorders>
     </w:tblPr>
   </w:style>
+  <w:style w:type="paragraph" w:styleId="ListParagraph">
+    <w:name w:val="List Paragraph"/>
+    <w:basedOn w:val="Normal"/>
+    <w:uiPriority w:val="34"/>
+    <w:qFormat/>
+    <w:rsid w:val="00322F11"/>
+    <w:pPr>
+      <w:ind w:left="720"/>
+      <w:contextualSpacing/>
+    </w:pPr>
+  </w:style>
 </w:styles>
 </file>
 

</xml_diff>